<commit_message>
Minor modifcations and the addition of GPA
</commit_message>
<xml_diff>
--- a/HasanainJamal_Resume.docx
+++ b/HasanainJamal_Resume.docx
@@ -186,6 +186,13 @@
           <w:rFonts w:ascii="Times New Roman" w:hAnsi="Times New Roman" w:cs="Times New Roman"/>
           <w:b/>
         </w:rPr>
+        <w:t xml:space="preserve"> (GPA 3.25, Major)</w:t>
+      </w:r>
+      <w:r>
+        <w:rPr>
+          <w:rFonts w:ascii="Times New Roman" w:hAnsi="Times New Roman" w:cs="Times New Roman"/>
+          <w:b/>
+        </w:rPr>
         <w:tab/>
       </w:r>
       <w:r>
@@ -312,6 +319,20 @@
         </w:rPr>
         <w:t xml:space="preserve"> </w:t>
       </w:r>
+    </w:p>
+    <w:p>
+      <w:pPr>
+        <w:ind w:left="990" w:right="522" w:hanging="630"/>
+        <w:rPr>
+          <w:rFonts w:ascii="Times New Roman" w:hAnsi="Times New Roman" w:cs="Times New Roman"/>
+        </w:rPr>
+      </w:pPr>
+      <w:r>
+        <w:rPr>
+          <w:rFonts w:ascii="Times New Roman" w:hAnsi="Times New Roman" w:cs="Times New Roman"/>
+        </w:rPr>
+        <w:t xml:space="preserve">Proficient: </w:t>
+      </w:r>
       <w:r>
         <w:rPr>
           <w:rFonts w:ascii="Times New Roman" w:hAnsi="Times New Roman" w:cs="Times New Roman"/>
@@ -346,7 +367,13 @@
         <w:rPr>
           <w:rFonts w:ascii="Times New Roman" w:hAnsi="Times New Roman" w:cs="Times New Roman"/>
         </w:rPr>
-        <w:t xml:space="preserve"> JS</w:t>
+        <w:t xml:space="preserve"> J</w:t>
+      </w:r>
+      <w:r>
+        <w:rPr>
+          <w:rFonts w:ascii="Times New Roman" w:hAnsi="Times New Roman" w:cs="Times New Roman"/>
+        </w:rPr>
+        <w:t>avaScript</w:t>
       </w:r>
       <w:r>
         <w:rPr>
@@ -370,18 +397,6 @@
         <w:rPr>
           <w:rFonts w:ascii="Times New Roman" w:hAnsi="Times New Roman" w:cs="Times New Roman"/>
         </w:rPr>
-        <w:t>, C</w:t>
-      </w:r>
-      <w:r>
-        <w:rPr>
-          <w:rFonts w:ascii="Times New Roman" w:hAnsi="Times New Roman" w:cs="Times New Roman"/>
-        </w:rPr>
-        <w:t>, KSH (6 months)</w:t>
-      </w:r>
-      <w:r>
-        <w:rPr>
-          <w:rFonts w:ascii="Times New Roman" w:hAnsi="Times New Roman" w:cs="Times New Roman"/>
-        </w:rPr>
         <w:t>,</w:t>
       </w:r>
       <w:r>
@@ -390,6 +405,66 @@
         </w:rPr>
         <w:t xml:space="preserve"> </w:t>
       </w:r>
+      <w:proofErr w:type="gramStart"/>
+      <w:r>
+        <w:rPr>
+          <w:rFonts w:ascii="Times New Roman" w:hAnsi="Times New Roman" w:cs="Times New Roman"/>
+        </w:rPr>
+        <w:t>HTML(</w:t>
+      </w:r>
+      <w:proofErr w:type="gramEnd"/>
+      <w:r>
+        <w:rPr>
+          <w:rFonts w:ascii="Times New Roman" w:hAnsi="Times New Roman" w:cs="Times New Roman"/>
+        </w:rPr>
+        <w:t>4 years).</w:t>
+      </w:r>
+    </w:p>
+    <w:p>
+      <w:pPr>
+        <w:ind w:left="990" w:right="522" w:hanging="630"/>
+        <w:rPr>
+          <w:rFonts w:ascii="Times New Roman" w:hAnsi="Times New Roman" w:cs="Times New Roman"/>
+        </w:rPr>
+      </w:pPr>
+      <w:r>
+        <w:rPr>
+          <w:rFonts w:ascii="Times New Roman" w:hAnsi="Times New Roman" w:cs="Times New Roman"/>
+        </w:rPr>
+        <w:t>Intermediate:</w:t>
+      </w:r>
+      <w:r>
+        <w:rPr>
+          <w:rFonts w:ascii="Times New Roman" w:hAnsi="Times New Roman" w:cs="Times New Roman"/>
+        </w:rPr>
+        <w:t xml:space="preserve"> C</w:t>
+      </w:r>
+      <w:r>
+        <w:rPr>
+          <w:rFonts w:ascii="Times New Roman" w:hAnsi="Times New Roman" w:cs="Times New Roman"/>
+        </w:rPr>
+        <w:t xml:space="preserve">, KSH (6 </w:t>
+      </w:r>
+      <w:bookmarkStart w:id="0" w:name="_GoBack"/>
+      <w:bookmarkEnd w:id="0"/>
+      <w:r>
+        <w:rPr>
+          <w:rFonts w:ascii="Times New Roman" w:hAnsi="Times New Roman" w:cs="Times New Roman"/>
+        </w:rPr>
+        <w:t>months)</w:t>
+      </w:r>
+      <w:r>
+        <w:rPr>
+          <w:rFonts w:ascii="Times New Roman" w:hAnsi="Times New Roman" w:cs="Times New Roman"/>
+        </w:rPr>
+        <w:t>,</w:t>
+      </w:r>
+      <w:r>
+        <w:rPr>
+          <w:rFonts w:ascii="Times New Roman" w:hAnsi="Times New Roman" w:cs="Times New Roman"/>
+        </w:rPr>
+        <w:t xml:space="preserve"> </w:t>
+      </w:r>
       <w:r>
         <w:rPr>
           <w:rFonts w:ascii="Times New Roman" w:hAnsi="Times New Roman" w:cs="Times New Roman"/>
@@ -446,6 +521,12 @@
         <w:rPr>
           <w:rFonts w:ascii="Times New Roman" w:hAnsi="Times New Roman" w:cs="Times New Roman"/>
         </w:rPr>
+        <w:t xml:space="preserve"> with Express</w:t>
+      </w:r>
+      <w:r>
+        <w:rPr>
+          <w:rFonts w:ascii="Times New Roman" w:hAnsi="Times New Roman" w:cs="Times New Roman"/>
+        </w:rPr>
         <w:t xml:space="preserve">, </w:t>
       </w:r>
       <w:proofErr w:type="spellStart"/>
@@ -466,33 +547,13 @@
         <w:rPr>
           <w:rFonts w:ascii="Times New Roman" w:hAnsi="Times New Roman" w:cs="Times New Roman"/>
         </w:rPr>
-        <w:t xml:space="preserve"> </w:t>
-      </w:r>
-      <w:r>
-        <w:rPr>
-          <w:rFonts w:ascii="Times New Roman" w:hAnsi="Times New Roman" w:cs="Times New Roman"/>
-        </w:rPr>
-        <w:t>(1 year</w:t>
-      </w:r>
-      <w:r>
-        <w:rPr>
-          <w:rFonts w:ascii="Times New Roman" w:hAnsi="Times New Roman" w:cs="Times New Roman"/>
-        </w:rPr>
-        <w:t xml:space="preserve">); </w:t>
-      </w:r>
-      <w:proofErr w:type="gramStart"/>
-      <w:r>
-        <w:rPr>
-          <w:rFonts w:ascii="Times New Roman" w:hAnsi="Times New Roman" w:cs="Times New Roman"/>
-        </w:rPr>
-        <w:t>HTML(</w:t>
-      </w:r>
-      <w:proofErr w:type="gramEnd"/>
-      <w:r>
-        <w:rPr>
-          <w:rFonts w:ascii="Times New Roman" w:hAnsi="Times New Roman" w:cs="Times New Roman"/>
-        </w:rPr>
-        <w:t>4 years).</w:t>
+        <w:t xml:space="preserve"> (1 year</w:t>
+      </w:r>
+      <w:r>
+        <w:rPr>
+          <w:rFonts w:ascii="Times New Roman" w:hAnsi="Times New Roman" w:cs="Times New Roman"/>
+        </w:rPr>
+        <w:t>).</w:t>
       </w:r>
     </w:p>
     <w:p>
@@ -550,31 +611,7 @@
         <w:rPr>
           <w:rFonts w:ascii="Times New Roman" w:hAnsi="Times New Roman" w:cs="Times New Roman"/>
         </w:rPr>
-        <w:t>J</w:t>
-      </w:r>
-      <w:r>
-        <w:rPr>
-          <w:rFonts w:ascii="Times New Roman" w:hAnsi="Times New Roman" w:cs="Times New Roman"/>
-        </w:rPr>
-        <w:t>une</w:t>
-      </w:r>
-      <w:r>
-        <w:rPr>
-          <w:rFonts w:ascii="Times New Roman" w:hAnsi="Times New Roman" w:cs="Times New Roman"/>
-        </w:rPr>
-        <w:t xml:space="preserve"> – </w:t>
-      </w:r>
-      <w:r>
-        <w:rPr>
-          <w:rFonts w:ascii="Times New Roman" w:hAnsi="Times New Roman" w:cs="Times New Roman"/>
-        </w:rPr>
-        <w:t>August</w:t>
-      </w:r>
-      <w:r>
-        <w:rPr>
-          <w:rFonts w:ascii="Times New Roman" w:hAnsi="Times New Roman" w:cs="Times New Roman"/>
-        </w:rPr>
-        <w:t xml:space="preserve"> 2015</w:t>
+        <w:t>June – August 2015</w:t>
       </w:r>
     </w:p>
     <w:p>
@@ -595,19 +632,7 @@
           <w:rFonts w:ascii="Times New Roman" w:hAnsi="Times New Roman" w:cs="Times New Roman"/>
         </w:rPr>
         <w:tab/>
-        <w:t xml:space="preserve"> </w:t>
-      </w:r>
-      <w:r>
-        <w:rPr>
-          <w:rFonts w:ascii="Times New Roman" w:hAnsi="Times New Roman" w:cs="Times New Roman"/>
-        </w:rPr>
-        <w:t>Phoenix</w:t>
-      </w:r>
-      <w:r>
-        <w:rPr>
-          <w:rFonts w:ascii="Times New Roman" w:hAnsi="Times New Roman" w:cs="Times New Roman"/>
-        </w:rPr>
-        <w:t>, AZ</w:t>
+        <w:t xml:space="preserve"> Phoenix, AZ</w:t>
       </w:r>
     </w:p>
     <w:p>
@@ -646,8 +671,66 @@
         <w:rPr>
           <w:rFonts w:ascii="Times New Roman" w:hAnsi="Times New Roman" w:cs="Times New Roman"/>
         </w:rPr>
-        <w:t>Designed a proof concept widget with angular and node</w:t>
-      </w:r>
+        <w:t xml:space="preserve">Designed a proof </w:t>
+      </w:r>
+      <w:r>
+        <w:rPr>
+          <w:rFonts w:ascii="Times New Roman" w:hAnsi="Times New Roman" w:cs="Times New Roman"/>
+        </w:rPr>
+        <w:t xml:space="preserve">of </w:t>
+      </w:r>
+      <w:r>
+        <w:rPr>
+          <w:rFonts w:ascii="Times New Roman" w:hAnsi="Times New Roman" w:cs="Times New Roman"/>
+        </w:rPr>
+        <w:t xml:space="preserve">concept widget with </w:t>
+      </w:r>
+      <w:proofErr w:type="spellStart"/>
+      <w:r>
+        <w:rPr>
+          <w:rFonts w:ascii="Times New Roman" w:hAnsi="Times New Roman" w:cs="Times New Roman"/>
+        </w:rPr>
+        <w:t>A</w:t>
+      </w:r>
+      <w:r>
+        <w:rPr>
+          <w:rFonts w:ascii="Times New Roman" w:hAnsi="Times New Roman" w:cs="Times New Roman"/>
+        </w:rPr>
+        <w:t>ngular</w:t>
+      </w:r>
+      <w:r>
+        <w:rPr>
+          <w:rFonts w:ascii="Times New Roman" w:hAnsi="Times New Roman" w:cs="Times New Roman"/>
+        </w:rPr>
+        <w:t>JS</w:t>
+      </w:r>
+      <w:proofErr w:type="spellEnd"/>
+      <w:r>
+        <w:rPr>
+          <w:rFonts w:ascii="Times New Roman" w:hAnsi="Times New Roman" w:cs="Times New Roman"/>
+        </w:rPr>
+        <w:t xml:space="preserve"> and </w:t>
+      </w:r>
+      <w:proofErr w:type="spellStart"/>
+      <w:r>
+        <w:rPr>
+          <w:rFonts w:ascii="Times New Roman" w:hAnsi="Times New Roman" w:cs="Times New Roman"/>
+        </w:rPr>
+        <w:t>N</w:t>
+      </w:r>
+      <w:r>
+        <w:rPr>
+          <w:rFonts w:ascii="Times New Roman" w:hAnsi="Times New Roman" w:cs="Times New Roman"/>
+        </w:rPr>
+        <w:t>ode</w:t>
+      </w:r>
+      <w:r>
+        <w:rPr>
+          <w:rFonts w:ascii="Times New Roman" w:hAnsi="Times New Roman" w:cs="Times New Roman"/>
+        </w:rPr>
+        <w:t>JS</w:t>
+      </w:r>
+      <w:proofErr w:type="spellEnd"/>
     </w:p>
     <w:p>
       <w:pPr>
@@ -841,6 +924,12 @@
         <w:rPr>
           <w:rFonts w:ascii="Times New Roman" w:hAnsi="Times New Roman" w:cs="Times New Roman"/>
         </w:rPr>
+        <w:t>,</w:t>
+      </w:r>
+      <w:r>
+        <w:rPr>
+          <w:rFonts w:ascii="Times New Roman" w:hAnsi="Times New Roman" w:cs="Times New Roman"/>
+        </w:rPr>
         <w:t xml:space="preserve"> and animation. All topics were covered in Java</w:t>
       </w:r>
     </w:p>
@@ -875,7 +964,31 @@
         <w:rPr>
           <w:rFonts w:ascii="Times New Roman" w:hAnsi="Times New Roman" w:cs="Times New Roman"/>
         </w:rPr>
-        <w:t xml:space="preserve"> weekly section activities for all 6 section leaders</w:t>
+        <w:t xml:space="preserve"> weekly section activities for all 6 </w:t>
+      </w:r>
+      <w:r>
+        <w:rPr>
+          <w:rFonts w:ascii="Times New Roman" w:hAnsi="Times New Roman" w:cs="Times New Roman"/>
+        </w:rPr>
+        <w:t>S</w:t>
+      </w:r>
+      <w:r>
+        <w:rPr>
+          <w:rFonts w:ascii="Times New Roman" w:hAnsi="Times New Roman" w:cs="Times New Roman"/>
+        </w:rPr>
+        <w:t xml:space="preserve">ection </w:t>
+      </w:r>
+      <w:r>
+        <w:rPr>
+          <w:rFonts w:ascii="Times New Roman" w:hAnsi="Times New Roman" w:cs="Times New Roman"/>
+        </w:rPr>
+        <w:t>L</w:t>
+      </w:r>
+      <w:r>
+        <w:rPr>
+          <w:rFonts w:ascii="Times New Roman" w:hAnsi="Times New Roman" w:cs="Times New Roman"/>
+        </w:rPr>
+        <w:t>eaders</w:t>
       </w:r>
     </w:p>
     <w:p>
@@ -897,7 +1010,19 @@
         <w:rPr>
           <w:szCs w:val="16"/>
         </w:rPr>
-        <w:t>Managed 4 teams for the final projects. Projects were 6 weeks long and had teams of 4</w:t>
+        <w:t xml:space="preserve">Managed </w:t>
+      </w:r>
+      <w:r>
+        <w:rPr>
+          <w:szCs w:val="16"/>
+        </w:rPr>
+        <w:t xml:space="preserve">final project teams for 4 teams. </w:t>
+      </w:r>
+      <w:r>
+        <w:rPr>
+          <w:szCs w:val="16"/>
+        </w:rPr>
+        <w:t>Projects were 6 weeks long and had teams of 4</w:t>
       </w:r>
     </w:p>
     <w:p>
@@ -1344,8 +1469,6 @@
           <w:szCs w:val="16"/>
         </w:rPr>
       </w:pPr>
-      <w:bookmarkStart w:id="0" w:name="_GoBack"/>
-      <w:bookmarkEnd w:id="0"/>
     </w:p>
     <w:p>
       <w:pPr>
@@ -1473,42 +1596,6 @@
           <w:rFonts w:ascii="Times New Roman" w:hAnsi="Times New Roman" w:cs="Times New Roman"/>
         </w:rPr>
         <w:t xml:space="preserve"> students since August 2014</w:t>
-      </w:r>
-    </w:p>
-    <w:p>
-      <w:pPr>
-        <w:tabs>
-          <w:tab w:val="right" w:pos="10512"/>
-        </w:tabs>
-        <w:spacing w:after="40"/>
-        <w:ind w:firstLine="360"/>
-        <w:rPr>
-          <w:rFonts w:ascii="Times New Roman" w:hAnsi="Times New Roman" w:cs="Times New Roman"/>
-        </w:rPr>
-      </w:pPr>
-      <w:r>
-        <w:rPr>
-          <w:rFonts w:ascii="Times New Roman" w:hAnsi="Times New Roman" w:cs="Times New Roman"/>
-        </w:rPr>
-        <w:t>Volunteer c</w:t>
-      </w:r>
-      <w:r>
-        <w:rPr>
-          <w:rFonts w:ascii="Times New Roman" w:hAnsi="Times New Roman" w:cs="Times New Roman"/>
-        </w:rPr>
-        <w:t>ounselor</w:t>
-      </w:r>
-      <w:r>
-        <w:rPr>
-          <w:rFonts w:ascii="Times New Roman" w:hAnsi="Times New Roman" w:cs="Times New Roman"/>
-        </w:rPr>
-        <w:t xml:space="preserve"> for</w:t>
-      </w:r>
-      <w:r>
-        <w:rPr>
-          <w:rFonts w:ascii="Times New Roman" w:hAnsi="Times New Roman" w:cs="Times New Roman"/>
-        </w:rPr>
-        <w:t xml:space="preserve"> Any Town USA</w:t>
       </w:r>
     </w:p>
     <w:sectPr>
@@ -3238,7 +3325,7 @@
 </file>
 
 <file path=customXml/itemProps2.xml><?xml version="1.0" encoding="utf-8"?>
-<ds:datastoreItem xmlns:ds="http://schemas.openxmlformats.org/officeDocument/2006/customXml" ds:itemID="{8280A226-FCAE-A54C-BAB1-C25E6E0482E0}">
+<ds:datastoreItem xmlns:ds="http://schemas.openxmlformats.org/officeDocument/2006/customXml" ds:itemID="{9E0A1A8B-C8EA-F048-8CC0-C3981F387341}">
   <ds:schemaRefs>
     <ds:schemaRef ds:uri="http://schemas.openxmlformats.org/officeDocument/2006/bibliography"/>
   </ds:schemaRefs>

</xml_diff>

<commit_message>
replace animation with 2D animation
</commit_message>
<xml_diff>
--- a/HasanainJamal_Resume.docx
+++ b/HasanainJamal_Resume.docx
@@ -443,15 +443,7 @@
         <w:rPr>
           <w:rFonts w:ascii="Times New Roman" w:hAnsi="Times New Roman" w:cs="Times New Roman"/>
         </w:rPr>
-        <w:t xml:space="preserve">, KSH (6 </w:t>
-      </w:r>
-      <w:bookmarkStart w:id="0" w:name="_GoBack"/>
-      <w:bookmarkEnd w:id="0"/>
-      <w:r>
-        <w:rPr>
-          <w:rFonts w:ascii="Times New Roman" w:hAnsi="Times New Roman" w:cs="Times New Roman"/>
-        </w:rPr>
-        <w:t>months)</w:t>
+        <w:t>, KSH (6 months)</w:t>
       </w:r>
       <w:r>
         <w:rPr>
@@ -930,7 +922,19 @@
         <w:rPr>
           <w:rFonts w:ascii="Times New Roman" w:hAnsi="Times New Roman" w:cs="Times New Roman"/>
         </w:rPr>
-        <w:t xml:space="preserve"> and animation. All topics were covered in Java</w:t>
+        <w:t xml:space="preserve"> and</w:t>
+      </w:r>
+      <w:r>
+        <w:rPr>
+          <w:rFonts w:ascii="Times New Roman" w:hAnsi="Times New Roman" w:cs="Times New Roman"/>
+        </w:rPr>
+        <w:t xml:space="preserve"> 2D</w:t>
+      </w:r>
+      <w:r>
+        <w:rPr>
+          <w:rFonts w:ascii="Times New Roman" w:hAnsi="Times New Roman" w:cs="Times New Roman"/>
+        </w:rPr>
+        <w:t xml:space="preserve"> animation. All topics were covered in Java</w:t>
       </w:r>
     </w:p>
     <w:p>
@@ -1016,7 +1020,15 @@
         <w:rPr>
           <w:szCs w:val="16"/>
         </w:rPr>
-        <w:t xml:space="preserve">final project teams for 4 teams. </w:t>
+        <w:t>final project tea</w:t>
+      </w:r>
+      <w:bookmarkStart w:id="0" w:name="_GoBack"/>
+      <w:bookmarkEnd w:id="0"/>
+      <w:r>
+        <w:rPr>
+          <w:szCs w:val="16"/>
+        </w:rPr>
+        <w:t xml:space="preserve">ms for 4 teams. </w:t>
       </w:r>
       <w:r>
         <w:rPr>
@@ -3325,7 +3337,7 @@
 </file>
 
 <file path=customXml/itemProps2.xml><?xml version="1.0" encoding="utf-8"?>
-<ds:datastoreItem xmlns:ds="http://schemas.openxmlformats.org/officeDocument/2006/customXml" ds:itemID="{9E0A1A8B-C8EA-F048-8CC0-C3981F387341}">
+<ds:datastoreItem xmlns:ds="http://schemas.openxmlformats.org/officeDocument/2006/customXml" ds:itemID="{9A42C6D8-31BC-FA4A-8D77-2326F1B3E1BF}">
   <ds:schemaRefs>
     <ds:schemaRef ds:uri="http://schemas.openxmlformats.org/officeDocument/2006/bibliography"/>
   </ds:schemaRefs>

</xml_diff>